<commit_message>
... Another few changes in compilation instructions
</commit_message>
<xml_diff>
--- a/INSTALL_AND_COMPILE_regiontemplates_in_Linux.docx
+++ b/INSTALL_AND_COMPILE_regiontemplates_in_Linux.docx
@@ -5,6 +5,10 @@
     <w:p>
       <w:pPr>
         <w:pStyle w:val="style1"/>
+        <w:numPr>
+          <w:ilvl w:val="0"/>
+          <w:numId w:val="1"/>
+        </w:numPr>
         <w:spacing w:after="0" w:before="480"/>
         <w:ind w:hanging="0" w:left="0" w:right="0"/>
         <w:contextualSpacing w:val="false"/>
@@ -13,39 +17,27 @@
       </w:pPr>
       <w:r>
         <w:rPr/>
-        <w:t xml:space="preserve">Quick start manual for Building </w:t>
-      </w:r>
-      <w:r>
-        <w:rPr/>
-        <w:t>Region Templates (RT) and Running a Simple example</w:t>
-      </w:r>
-    </w:p>
-    <w:p>
-      <w:pPr>
-        <w:pStyle w:val="style0"/>
-        <w:rPr/>
-      </w:pPr>
-      <w:r>
-        <w:rPr/>
-      </w:r>
-    </w:p>
-    <w:p>
-      <w:pPr>
-        <w:pStyle w:val="style0"/>
-        <w:jc w:val="both"/>
-        <w:rPr/>
-      </w:pPr>
-      <w:r>
-        <w:rPr/>
-        <w:t xml:space="preserve">The code has been tested on CentOS, </w:t>
-      </w:r>
-      <w:r>
-        <w:rPr/>
-        <w:t xml:space="preserve">and </w:t>
-      </w:r>
-      <w:r>
-        <w:rPr/>
-        <w:t xml:space="preserve">Ubuntu. </w:t>
+        <w:t>Quick start manual for Building Region Templates (RT) and Running a Simple example</w:t>
+      </w:r>
+    </w:p>
+    <w:p>
+      <w:pPr>
+        <w:pStyle w:val="style0"/>
+        <w:rPr/>
+      </w:pPr>
+      <w:r>
+        <w:rPr/>
+      </w:r>
+    </w:p>
+    <w:p>
+      <w:pPr>
+        <w:pStyle w:val="style0"/>
+        <w:jc w:val="both"/>
+        <w:rPr/>
+      </w:pPr>
+      <w:r>
+        <w:rPr/>
+        <w:t xml:space="preserve">The code has been tested on CentOS, and Ubuntu. </w:t>
       </w:r>
     </w:p>
     <w:p>
@@ -141,7 +133,7 @@
           <w:shd w:fill="FFFFFF" w:val="clear"/>
         </w:rPr>
       </w:pPr>
-      <w:hyperlink r:id="rId2" w:tgtFrame="_blank">
+      <w:hyperlink r:id="rId2">
         <w:r>
           <w:rPr>
             <w:rStyle w:val="style186"/>
@@ -224,26 +216,18 @@
       </w:pPr>
       <w:r>
         <w:rPr/>
-        <w:t xml:space="preserve">CUDA 5.0  (need drivers, toolkit, and SDK from NVIDIA)  </w:t>
-      </w:r>
-      <w:r>
-        <w:rPr/>
-        <w:t>(Optional – for examples</w:t>
-      </w:r>
-    </w:p>
-    <w:p>
-      <w:pPr>
-        <w:pStyle w:val="style0"/>
-        <w:jc w:val="both"/>
-        <w:rPr/>
-      </w:pPr>
-      <w:r>
-        <w:rPr/>
-        <w:t>with CUDA support)</w:t>
-      </w:r>
-      <w:r>
-        <w:rPr/>
-        <w:t xml:space="preserve"> </w:t>
+        <w:t>CUDA 5.0  (need drivers, toolkit, and SDK from NVIDIA)  (Optional – for examples</w:t>
+      </w:r>
+    </w:p>
+    <w:p>
+      <w:pPr>
+        <w:pStyle w:val="style0"/>
+        <w:jc w:val="both"/>
+        <w:rPr/>
+      </w:pPr>
+      <w:r>
+        <w:rPr/>
+        <w:t xml:space="preserve">with CUDA support) </w:t>
       </w:r>
     </w:p>
     <w:p>
@@ -258,15 +242,7 @@
       </w:pPr>
       <w:r>
         <w:rPr/>
-        <w:t xml:space="preserve">NScale library compiled and installed. (Optional – </w:t>
-      </w:r>
-      <w:r>
-        <w:rPr/>
-        <w:t xml:space="preserve">required only </w:t>
-      </w:r>
-      <w:r>
-        <w:rPr/>
-        <w:t>if you are building the example Segmentation and Feature computation pipeline)</w:t>
+        <w:t>NScale library compiled and installed. (Optional – required only if you are building the example Segmentation and Feature computation pipeline)</w:t>
       </w:r>
     </w:p>
     <w:p>
@@ -312,15 +288,7 @@
       </w:pPr>
       <w:r>
         <w:rPr/>
-        <w:t xml:space="preserve">Assuming that the directory where the source code package </w:t>
-      </w:r>
-      <w:r>
-        <w:rPr/>
-        <w:t xml:space="preserve">of RT </w:t>
-      </w:r>
-      <w:r>
-        <w:rPr/>
-        <w:t>was extracted is named ROOT, and BUILD_DIR is the directory where the code will be built:</w:t>
+        <w:t>Assuming that the directory where the source code package of RT was extracted is named ROOT, and BUILD_DIR is the directory where the code will be built:</w:t>
       </w:r>
     </w:p>
     <w:p>
@@ -362,9 +330,6 @@
       <w:r>
         <w:rPr/>
         <w:tab/>
-      </w:r>
-      <w:r>
-        <w:rPr/>
         <w:t>2.1 Press 'c' to configure. The resulting screen is shown bellow:</w:t>
       </w:r>
     </w:p>
@@ -569,23 +534,22 @@
       </w:pPr>
       <w:r>
         <w:rPr/>
-        <w:t>2.</w:t>
-      </w:r>
-      <w:r>
-        <w:rPr/>
-        <w:t>2</w:t>
-      </w:r>
-      <w:r>
-        <w:rPr/>
-        <w:t xml:space="preserve">  </w:t>
-      </w:r>
-      <w:r>
-        <w:rPr/>
-        <w:t>In this example compilation, cmake found the OpenCV default installation. If it is not the case, you will have to provide it in OpenCV_DIR.</w:t>
-      </w:r>
-    </w:p>
-    <w:p>
-      <w:pPr>
+        <w:t>2.2  In this example compilation, cmake found the OpenCV default installation. If it is not the case, you will have to provide it in OpenCV_DIR.</w:t>
+      </w:r>
+    </w:p>
+    <w:p>
+      <w:pPr>
+        <w:sectPr>
+          <w:headerReference r:id="rId4" w:type="default"/>
+          <w:footerReference r:id="rId5" w:type="default"/>
+          <w:type w:val="nextPage"/>
+          <w:pgSz w:h="15840" w:w="12240"/>
+          <w:pgMar w:bottom="777" w:footer="720" w:gutter="0" w:header="720" w:left="1440" w:right="1440" w:top="1440"/>
+          <w:pgNumType w:fmt="decimal"/>
+          <w:formProt w:val="false"/>
+          <w:textDirection w:val="lrTb"/>
+          <w:docGrid w:charSpace="0" w:linePitch="360" w:type="default"/>
+        </w:sectPr>
         <w:pStyle w:val="style0"/>
         <w:rPr/>
       </w:pPr>
@@ -597,17 +561,7 @@
     </w:p>
     <w:p>
       <w:pPr>
-        <w:pStyle w:val="style0"/>
-        <w:rPr/>
-      </w:pPr>
-      <w:r>
-        <w:rPr/>
-      </w:r>
-    </w:p>
-    <w:p>
-      <w:pPr>
-        <w:pStyle w:val="style0"/>
-        <w:jc w:val="both"/>
+        <w:pStyle w:val="style209"/>
         <w:rPr/>
       </w:pPr>
       <w:r>
@@ -617,34 +571,13 @@
     </w:p>
     <w:p>
       <w:pPr>
-        <w:pStyle w:val="style0"/>
-        <w:jc w:val="both"/>
+        <w:pStyle w:val="style209"/>
         <w:rPr/>
       </w:pPr>
       <w:r>
         <w:rPr/>
         <w:tab/>
-        <w:t xml:space="preserve">After step 3, the </w:t>
-      </w:r>
-      <w:r>
-        <w:rPr/>
-        <w:t>libraries for the RT system</w:t>
-      </w:r>
-      <w:r>
-        <w:rPr/>
-        <w:t xml:space="preserve"> will be in  folder</w:t>
-      </w:r>
-      <w:r>
-        <w:rPr/>
-        <w:t>s inside</w:t>
-      </w:r>
-      <w:r>
-        <w:rPr/>
-        <w:t xml:space="preserve"> BUILD_DIR/. </w:t>
-      </w:r>
-      <w:r>
-        <w:rPr/>
-        <w:t>In special, check for libruntimesystem.so in BUILD_DIR/ and libregiontemplates.so in BUILD_DIR/regiontemplates/</w:t>
+        <w:t xml:space="preserve">            After step 3, the libraries for the RT system will be in  folders inside BUILD_DIR/. In special, check for libruntimesystem.so in BUILD_DIR/ and libregiontemplates.so in BUILD_DIR/regiontemplates/</w:t>
       </w:r>
     </w:p>
     <w:p>
@@ -669,19 +602,7 @@
         <w:rPr>
           <w:u w:val="single"/>
         </w:rPr>
-        <w:t xml:space="preserve">Building </w:t>
-      </w:r>
-      <w:r>
-        <w:rPr>
-          <w:u w:val="single"/>
-        </w:rPr>
-        <w:t>the</w:t>
-      </w:r>
-      <w:r>
-        <w:rPr>
-          <w:u w:val="single"/>
-        </w:rPr>
-        <w:t xml:space="preserve"> example pipeline</w:t>
+        <w:t>Building the example pipeline</w:t>
       </w:r>
     </w:p>
     <w:p>
@@ -777,26 +698,7 @@
       <w:r>
         <w:rPr/>
         <w:tab/>
-      </w:r>
-      <w:r>
-        <w:rPr/>
-        <w:t xml:space="preserve">7.1 </w:t>
-      </w:r>
-      <w:r>
-        <w:rPr/>
-        <w:t xml:space="preserve">NSCALE_BUILD_DIR </w:t>
-      </w:r>
-      <w:r>
-        <w:rPr/>
-        <w:t xml:space="preserve">is the directory in which it was built . </w:t>
-      </w:r>
-      <w:r>
-        <w:rPr/>
-        <w:t xml:space="preserve">NSCALE_SRC_DIR </w:t>
-      </w:r>
-      <w:r>
-        <w:rPr/>
-        <w:t>refers to the directory in which the package was extract + “/src, e.g., home/george/workspace/nscale/src.  The example screen bellow shows an example configuration.</w:t>
+        <w:t>7.1 NSCALE_BUILD_DIR is the directory in which it was built . NSCALE_SRC_DIR refers to the directory in which the package was extract + “/src, e.g., home/george/workspace/nscale/src.  The example screen bellow shows an example configuration.</w:t>
       </w:r>
     </w:p>
     <w:p>
@@ -811,12 +713,12 @@
           <wp:anchor allowOverlap="1" behindDoc="0" distB="0" distL="0" distR="0" distT="0" layoutInCell="1" locked="0" relativeHeight="1" simplePos="0">
             <wp:simplePos x="0" y="0"/>
             <wp:positionH relativeFrom="column">
-              <wp:posOffset>1215390</wp:posOffset>
+              <wp:posOffset>738505</wp:posOffset>
             </wp:positionH>
             <wp:positionV relativeFrom="paragraph">
-              <wp:posOffset>119380</wp:posOffset>
+              <wp:posOffset>0</wp:posOffset>
             </wp:positionV>
-            <wp:extent cx="3790950" cy="2310130"/>
+            <wp:extent cx="4466590" cy="2437765"/>
             <wp:effectExtent b="0" l="0" r="0" t="0"/>
             <wp:wrapSquare wrapText="largest"/>
             <wp:docPr descr="" id="1" name="Picture"/>
@@ -833,7 +735,7 @@
                     </pic:cNvPicPr>
                   </pic:nvPicPr>
                   <pic:blipFill>
-                    <a:blip r:embed="rId4"/>
+                    <a:blip r:embed="rId6"/>
                     <a:srcRect/>
                     <a:stretch>
                       <a:fillRect/>
@@ -842,7 +744,7 @@
                   <pic:spPr bwMode="auto">
                     <a:xfrm>
                       <a:off x="0" y="0"/>
-                      <a:ext cx="3790950" cy="2310130"/>
+                      <a:ext cx="4466590" cy="2437765"/>
                     </a:xfrm>
                     <a:prstGeom prst="rect">
                       <a:avLst/>
@@ -1080,6 +982,36 @@
       <w:pPr>
         <w:pStyle w:val="style0"/>
         <w:jc w:val="both"/>
+        <w:rPr/>
+      </w:pPr>
+      <w:r>
+        <w:rPr/>
+      </w:r>
+    </w:p>
+    <w:p>
+      <w:pPr>
+        <w:pStyle w:val="style0"/>
+        <w:jc w:val="both"/>
+        <w:rPr/>
+      </w:pPr>
+      <w:r>
+        <w:rPr/>
+      </w:r>
+    </w:p>
+    <w:p>
+      <w:pPr>
+        <w:pStyle w:val="style0"/>
+        <w:jc w:val="both"/>
+        <w:rPr/>
+      </w:pPr>
+      <w:r>
+        <w:rPr/>
+      </w:r>
+    </w:p>
+    <w:p>
+      <w:pPr>
+        <w:pStyle w:val="style0"/>
+        <w:jc w:val="both"/>
         <w:rPr>
           <w:u w:val="single"/>
         </w:rPr>
@@ -1088,19 +1020,7 @@
         <w:rPr>
           <w:u w:val="single"/>
         </w:rPr>
-        <w:t xml:space="preserve">Running </w:t>
-      </w:r>
-      <w:r>
-        <w:rPr>
-          <w:u w:val="single"/>
-        </w:rPr>
-        <w:t>the example pipeline</w:t>
-      </w:r>
-      <w:r>
-        <w:rPr>
-          <w:u w:val="single"/>
-        </w:rPr>
-        <w:t>:</w:t>
+        <w:t>Running the example pipeline:</w:t>
       </w:r>
     </w:p>
     <w:p>
@@ -1154,39 +1074,7 @@
       <w:r>
         <w:rPr/>
         <w:tab/>
-        <w:t xml:space="preserve">This example file is </w:t>
-      </w:r>
-      <w:r>
-        <w:rPr/>
-        <w:t>configures RT with</w:t>
-      </w:r>
-      <w:r>
-        <w:rPr/>
-        <w:t xml:space="preserve"> a single storage layer </w:t>
-      </w:r>
-      <w:r>
-        <w:rPr/>
-        <w:t>using</w:t>
-      </w:r>
-      <w:r>
-        <w:rPr/>
-        <w:t xml:space="preserve"> the filesystem. Set the path to a location in you</w:t>
-      </w:r>
-      <w:r>
-        <w:rPr/>
-        <w:t>r</w:t>
-      </w:r>
-      <w:r>
-        <w:rPr/>
-        <w:t xml:space="preserve"> system. </w:t>
-      </w:r>
-      <w:r>
-        <w:rPr/>
-        <w:t>If a cluster is used, all nodes must access that location</w:t>
-      </w:r>
-      <w:r>
-        <w:rPr/>
-        <w:t>.</w:t>
+        <w:t>This example file is configures RT with a single storage layer using the filesystem. Set the path to a location in your system. If a cluster is used, all nodes must access that location.</w:t>
       </w:r>
     </w:p>
     <w:p>
@@ -1218,11 +1106,7 @@
       </w:pPr>
       <w:r>
         <w:rPr/>
-        <w:t xml:space="preserve">mpirun -n &lt;#procs&gt; PipelineRTFS-SF -i </w:t>
-      </w:r>
-      <w:r>
-        <w:rPr/>
-        <w:t xml:space="preserve">&lt;input folder with images&gt; </w:t>
+        <w:t xml:space="preserve">mpirun -n &lt;#procs&gt; PipelineRTFS-SF -i &lt;input folder with images&gt; </w:t>
       </w:r>
     </w:p>
     <w:p>
@@ -1258,35 +1142,7 @@
       </w:pPr>
       <w:r>
         <w:rPr/>
-        <w:t xml:space="preserve">&lt;#procs&gt;: number of MPI </w:t>
-      </w:r>
-      <w:r>
-        <w:rPr/>
-        <w:t>processes</w:t>
-      </w:r>
-      <w:r>
-        <w:rPr/>
-        <w:t xml:space="preserve"> running the application. It must be higher </w:t>
-      </w:r>
-      <w:r>
-        <w:rPr/>
-        <w:t>than</w:t>
-      </w:r>
-      <w:r>
-        <w:rPr/>
-        <w:t xml:space="preserve"> </w:t>
-      </w:r>
-      <w:r>
-        <w:rPr/>
-        <w:t>1</w:t>
-      </w:r>
-      <w:r>
-        <w:rPr/>
-        <w:t xml:space="preserve">, because one process is used as the system Manager </w:t>
-      </w:r>
-      <w:r>
-        <w:rPr/>
-        <w:t>and the rest as Workers.</w:t>
+        <w:t>&lt;#procs&gt;: number of MPI processes running the application. It must be higher than 1, because one process is used as the system Manager and the rest as Workers.</w:t>
       </w:r>
     </w:p>
     <w:p>
@@ -1338,6 +1194,10 @@
     <w:p>
       <w:pPr>
         <w:pStyle w:val="style1"/>
+        <w:numPr>
+          <w:ilvl w:val="0"/>
+          <w:numId w:val="1"/>
+        </w:numPr>
         <w:ind w:hanging="0" w:left="432" w:right="0"/>
         <w:jc w:val="both"/>
         <w:rPr/>
@@ -1356,22 +1216,7 @@
           <w:lang w:eastAsia="en-US" w:val="en-US"/>
         </w:rPr>
       </w:pPr>
-      <w:r>
-        <w:fldChar w:fldCharType="begin"/>
-      </w:r>
-      <w:r>
-        <w:instrText> ADDIN EN.REFLIST </w:instrText>
-      </w:r>
-      <w:r>
-        <w:fldChar w:fldCharType="separate"/>
-      </w:r>
-      <w:bookmarkStart w:id="0" w:name="_ENREF_6"/>
-      <w:bookmarkStart w:id="1" w:name="_ENREF_5"/>
-      <w:bookmarkStart w:id="2" w:name="_ENREF_4"/>
-      <w:bookmarkStart w:id="3" w:name="_ENREF_3"/>
-      <w:bookmarkStart w:id="4" w:name="_ENREF_2"/>
-      <w:bookmarkStart w:id="5" w:name="_ENREF_1"/>
-      <w:bookmarkStart w:id="6" w:name="__Fieldmark__0_573594489"/>
+      <w:bookmarkStart w:id="0" w:name="_ENREF_1"/>
       <w:r>
         <w:rPr>
           <w:lang w:eastAsia="en-US" w:val="en-US"/>
@@ -1406,7 +1251,7 @@
         </w:rPr>
         <w:t>. 2012. IEEE</w:t>
       </w:r>
-      <w:bookmarkEnd w:id="5"/>
+      <w:bookmarkEnd w:id="0"/>
       <w:r>
         <w:rPr>
           <w:lang w:eastAsia="en-US" w:val="en-US"/>
@@ -1423,7 +1268,7 @@
           <w:lang w:eastAsia="en-US" w:val="en-US"/>
         </w:rPr>
       </w:pPr>
-      <w:bookmarkStart w:id="7" w:name="_ENREF_2"/>
+      <w:bookmarkStart w:id="1" w:name="_ENREF_2"/>
       <w:r>
         <w:rPr>
           <w:lang w:eastAsia="en-US" w:val="en-US"/>
@@ -1439,7 +1284,7 @@
         </w:rPr>
         <w:t>A Fast Parallel Implementation of Queue-based Morphological Reconstruction using GPUs.</w:t>
       </w:r>
-      <w:bookmarkEnd w:id="7"/>
+      <w:bookmarkEnd w:id="1"/>
       <w:r>
         <w:rPr>
           <w:lang w:eastAsia="en-US" w:val="en-US"/>
@@ -1456,7 +1301,7 @@
           <w:lang w:eastAsia="en-US" w:val="en-US"/>
         </w:rPr>
       </w:pPr>
-      <w:bookmarkStart w:id="8" w:name="_ENREF_3"/>
+      <w:bookmarkStart w:id="2" w:name="_ENREF_3"/>
       <w:r>
         <w:rPr>
           <w:lang w:eastAsia="en-US" w:val="en-US"/>
@@ -1485,7 +1330,7 @@
         </w:rPr>
         <w:t>Parallel &amp; Distributed Processing (IPDPS), 2013 IEEE 27th International Symposium on</w:t>
       </w:r>
-      <w:bookmarkEnd w:id="8"/>
+      <w:bookmarkEnd w:id="2"/>
       <w:r>
         <w:rPr>
           <w:lang w:eastAsia="en-US" w:val="en-US"/>
@@ -1502,7 +1347,7 @@
           <w:lang w:eastAsia="en-US" w:val="en-US"/>
         </w:rPr>
       </w:pPr>
-      <w:bookmarkStart w:id="9" w:name="_ENREF_4"/>
+      <w:bookmarkStart w:id="3" w:name="_ENREF_4"/>
       <w:r>
         <w:rPr>
           <w:lang w:eastAsia="en-US" w:val="en-US"/>
@@ -1531,7 +1376,7 @@
         </w:rPr>
         <w:t>27</w:t>
       </w:r>
-      <w:bookmarkEnd w:id="9"/>
+      <w:bookmarkEnd w:id="3"/>
       <w:r>
         <w:rPr>
           <w:lang w:eastAsia="en-US" w:val="en-US"/>
@@ -1548,7 +1393,7 @@
           <w:lang w:eastAsia="en-US" w:val="en-US"/>
         </w:rPr>
       </w:pPr>
-      <w:bookmarkStart w:id="10" w:name="_ENREF_5"/>
+      <w:bookmarkStart w:id="4" w:name="_ENREF_5"/>
       <w:r>
         <w:rPr>
           <w:lang w:eastAsia="en-US" w:val="en-US"/>
@@ -1564,7 +1409,7 @@
         </w:rPr>
         <w:t>Comparative Performance Analysis of Intel Xeon Phi, GPU, and CPU.</w:t>
       </w:r>
-      <w:bookmarkEnd w:id="10"/>
+      <w:bookmarkEnd w:id="4"/>
       <w:r>
         <w:rPr>
           <w:lang w:eastAsia="en-US" w:val="en-US"/>
@@ -1581,7 +1426,7 @@
           <w:lang w:eastAsia="en-US" w:val="en-US"/>
         </w:rPr>
       </w:pPr>
-      <w:bookmarkStart w:id="11" w:name="_ENREF_6"/>
+      <w:bookmarkStart w:id="5" w:name="_ENREF_6"/>
       <w:r>
         <w:rPr>
           <w:lang w:eastAsia="en-US" w:val="en-US"/>
@@ -1610,7 +1455,7 @@
         </w:rPr>
         <w:t>39</w:t>
       </w:r>
-      <w:bookmarkEnd w:id="11"/>
+      <w:bookmarkEnd w:id="5"/>
       <w:r>
         <w:rPr>
           <w:lang w:eastAsia="en-US" w:val="en-US"/>
@@ -1637,26 +1482,18 @@
         <w:pStyle w:val="style0"/>
         <w:rPr/>
       </w:pPr>
-      <w:bookmarkStart w:id="12" w:name="__Fieldmark__0_573594489"/>
-      <w:bookmarkEnd w:id="12"/>
-      <w:r>
-        <w:rPr/>
-      </w:r>
-      <w:r>
-        <w:fldChar w:fldCharType="end"/>
+      <w:r>
+        <w:rPr/>
       </w:r>
     </w:p>
     <w:sectPr>
-      <w:headerReference r:id="rId5" w:type="default"/>
-      <w:headerReference r:id="rId6" w:type="first"/>
-      <w:footerReference r:id="rId7" w:type="default"/>
-      <w:footerReference r:id="rId8" w:type="first"/>
+      <w:headerReference r:id="rId7" w:type="default"/>
+      <w:footerReference r:id="rId8" w:type="default"/>
       <w:type w:val="nextPage"/>
       <w:pgSz w:h="15840" w:w="12240"/>
       <w:pgMar w:bottom="1440" w:footer="720" w:gutter="0" w:header="720" w:left="1440" w:right="1440" w:top="1440"/>
       <w:pgNumType w:fmt="decimal"/>
       <w:formProt w:val="false"/>
-      <w:titlePg/>
       <w:textDirection w:val="lrTb"/>
       <w:docGrid w:charSpace="0" w:linePitch="360" w:type="default"/>
     </w:sectPr>
@@ -1666,35 +1503,6 @@
 
 <file path=word/footer1.xml><?xml version="1.0" encoding="utf-8"?>
 <w:ftr xmlns:o="urn:schemas-microsoft-com:office:office" xmlns:r="http://schemas.openxmlformats.org/officeDocument/2006/relationships" xmlns:v="urn:schemas-microsoft-com:vml" xmlns:w="http://schemas.openxmlformats.org/wordprocessingml/2006/main" xmlns:w10="urn:schemas-microsoft-com:office:word" xmlns:wp="http://schemas.openxmlformats.org/drawingml/2006/wordprocessingDrawing">
-  <w:p>
-    <w:pPr>
-      <w:pStyle w:val="style209"/>
-      <w:jc w:val="center"/>
-      <w:rPr>
-        <w:rFonts w:ascii="Helvetica" w:cs="Helvetica" w:hAnsi="Helvetica"/>
-        <w:b/>
-      </w:rPr>
-    </w:pPr>
-    <w:r>
-      <w:rPr>
-        <w:rFonts w:ascii="Helvetica" w:cs="Helvetica" w:hAnsi="Helvetica"/>
-        <w:b/>
-      </w:rPr>
-      <w:fldChar w:fldCharType="begin"/>
-    </w:r>
-    <w:r>
-      <w:instrText> PAGE </w:instrText>
-    </w:r>
-    <w:r>
-      <w:fldChar w:fldCharType="separate"/>
-    </w:r>
-    <w:r>
-      <w:t>2</w:t>
-    </w:r>
-    <w:r>
-      <w:fldChar w:fldCharType="end"/>
-    </w:r>
-  </w:p>
   <w:p>
     <w:pPr>
       <w:pStyle w:val="style209"/>
@@ -1709,6 +1517,29 @@
 
 <file path=word/footer2.xml><?xml version="1.0" encoding="utf-8"?>
 <w:ftr xmlns:o="urn:schemas-microsoft-com:office:office" xmlns:r="http://schemas.openxmlformats.org/officeDocument/2006/relationships" xmlns:v="urn:schemas-microsoft-com:vml" xmlns:w="http://schemas.openxmlformats.org/wordprocessingml/2006/main" xmlns:w10="urn:schemas-microsoft-com:office:word" xmlns:wp="http://schemas.openxmlformats.org/drawingml/2006/wordprocessingDrawing">
+  <w:p>
+    <w:pPr>
+      <w:pStyle w:val="style209"/>
+      <w:jc w:val="center"/>
+      <w:rPr/>
+    </w:pPr>
+    <w:r>
+      <w:rPr/>
+      <w:fldChar w:fldCharType="begin"/>
+    </w:r>
+    <w:r>
+      <w:instrText> PAGE </w:instrText>
+    </w:r>
+    <w:r>
+      <w:fldChar w:fldCharType="separate"/>
+    </w:r>
+    <w:r>
+      <w:t>3</w:t>
+    </w:r>
+    <w:r>
+      <w:fldChar w:fldCharType="end"/>
+    </w:r>
+  </w:p>
   <w:p>
     <w:pPr>
       <w:pStyle w:val="style209"/>
@@ -1732,6 +1563,11 @@
       <w:rPr/>
     </w:r>
   </w:p>
+</w:hdr>
+</file>
+
+<file path=word/header2.xml><?xml version="1.0" encoding="utf-8"?>
+<w:hdr xmlns:o="urn:schemas-microsoft-com:office:office" xmlns:r="http://schemas.openxmlformats.org/officeDocument/2006/relationships" xmlns:v="urn:schemas-microsoft-com:vml" xmlns:w="http://schemas.openxmlformats.org/wordprocessingml/2006/main" xmlns:w10="urn:schemas-microsoft-com:office:word" xmlns:wp="http://schemas.openxmlformats.org/drawingml/2006/wordprocessingDrawing">
   <w:p>
     <w:pPr>
       <w:pStyle w:val="style208"/>
@@ -1741,11 +1577,6 @@
       <w:rPr/>
     </w:r>
   </w:p>
-</w:hdr>
-</file>
-
-<file path=word/header2.xml><?xml version="1.0" encoding="utf-8"?>
-<w:hdr xmlns:o="urn:schemas-microsoft-com:office:office" xmlns:r="http://schemas.openxmlformats.org/officeDocument/2006/relationships" xmlns:v="urn:schemas-microsoft-com:vml" xmlns:w="http://schemas.openxmlformats.org/wordprocessingml/2006/main" xmlns:w10="urn:schemas-microsoft-com:office:word" xmlns:wp="http://schemas.openxmlformats.org/drawingml/2006/wordprocessingDrawing">
   <w:p>
     <w:pPr>
       <w:pStyle w:val="style208"/>
@@ -1769,7 +1600,6 @@
       <w:pPr>
         <w:ind w:hanging="432" w:left="432"/>
       </w:pPr>
-      <w:rPr/>
     </w:lvl>
     <w:lvl w:ilvl="1">
       <w:start w:val="1"/>
@@ -1779,7 +1609,6 @@
       <w:pPr>
         <w:ind w:hanging="576" w:left="576"/>
       </w:pPr>
-      <w:rPr/>
     </w:lvl>
     <w:lvl w:ilvl="2">
       <w:start w:val="1"/>
@@ -1789,7 +1618,6 @@
       <w:pPr>
         <w:ind w:hanging="720" w:left="720"/>
       </w:pPr>
-      <w:rPr/>
     </w:lvl>
     <w:lvl w:ilvl="3">
       <w:start w:val="1"/>
@@ -1799,7 +1627,6 @@
       <w:pPr>
         <w:ind w:hanging="864" w:left="864"/>
       </w:pPr>
-      <w:rPr/>
     </w:lvl>
     <w:lvl w:ilvl="4">
       <w:start w:val="1"/>
@@ -1809,7 +1636,6 @@
       <w:pPr>
         <w:ind w:hanging="1008" w:left="1008"/>
       </w:pPr>
-      <w:rPr/>
     </w:lvl>
     <w:lvl w:ilvl="5">
       <w:start w:val="1"/>
@@ -1819,7 +1645,6 @@
       <w:pPr>
         <w:ind w:hanging="1152" w:left="1152"/>
       </w:pPr>
-      <w:rPr/>
     </w:lvl>
     <w:lvl w:ilvl="6">
       <w:start w:val="1"/>
@@ -1829,7 +1654,6 @@
       <w:pPr>
         <w:ind w:hanging="1296" w:left="1296"/>
       </w:pPr>
-      <w:rPr/>
     </w:lvl>
     <w:lvl w:ilvl="7">
       <w:start w:val="1"/>
@@ -1839,7 +1663,6 @@
       <w:pPr>
         <w:ind w:hanging="1440" w:left="1440"/>
       </w:pPr>
-      <w:rPr/>
     </w:lvl>
     <w:lvl w:ilvl="8">
       <w:start w:val="1"/>
@@ -1849,7 +1672,6 @@
       <w:pPr>
         <w:ind w:hanging="1584" w:left="1584"/>
       </w:pPr>
-      <w:rPr/>
     </w:lvl>
   </w:abstractNum>
   <w:abstractNum w:abstractNumId="2">
@@ -1861,7 +1683,102 @@
       <w:pPr>
         <w:ind w:hanging="360" w:left="720"/>
       </w:pPr>
-      <w:rPr/>
+    </w:lvl>
+    <w:lvl w:ilvl="1">
+      <w:start w:val="1"/>
+      <w:numFmt w:val="decimal"/>
+      <w:lvlText w:val="%2."/>
+      <w:lvlJc w:val="left"/>
+      <w:pPr>
+        <w:tabs>
+          <w:tab w:pos="1080" w:val="num"/>
+        </w:tabs>
+        <w:ind w:hanging="360" w:left="1080"/>
+      </w:pPr>
+    </w:lvl>
+    <w:lvl w:ilvl="2">
+      <w:start w:val="1"/>
+      <w:numFmt w:val="decimal"/>
+      <w:lvlText w:val="%3."/>
+      <w:lvlJc w:val="left"/>
+      <w:pPr>
+        <w:tabs>
+          <w:tab w:pos="1440" w:val="num"/>
+        </w:tabs>
+        <w:ind w:hanging="360" w:left="1440"/>
+      </w:pPr>
+    </w:lvl>
+    <w:lvl w:ilvl="3">
+      <w:start w:val="1"/>
+      <w:numFmt w:val="decimal"/>
+      <w:lvlText w:val="%4."/>
+      <w:lvlJc w:val="left"/>
+      <w:pPr>
+        <w:tabs>
+          <w:tab w:pos="1800" w:val="num"/>
+        </w:tabs>
+        <w:ind w:hanging="360" w:left="1800"/>
+      </w:pPr>
+    </w:lvl>
+    <w:lvl w:ilvl="4">
+      <w:start w:val="1"/>
+      <w:numFmt w:val="decimal"/>
+      <w:lvlText w:val="%5."/>
+      <w:lvlJc w:val="left"/>
+      <w:pPr>
+        <w:tabs>
+          <w:tab w:pos="2160" w:val="num"/>
+        </w:tabs>
+        <w:ind w:hanging="360" w:left="2160"/>
+      </w:pPr>
+    </w:lvl>
+    <w:lvl w:ilvl="5">
+      <w:start w:val="1"/>
+      <w:numFmt w:val="decimal"/>
+      <w:lvlText w:val="%6."/>
+      <w:lvlJc w:val="left"/>
+      <w:pPr>
+        <w:tabs>
+          <w:tab w:pos="2520" w:val="num"/>
+        </w:tabs>
+        <w:ind w:hanging="360" w:left="2520"/>
+      </w:pPr>
+    </w:lvl>
+    <w:lvl w:ilvl="6">
+      <w:start w:val="1"/>
+      <w:numFmt w:val="decimal"/>
+      <w:lvlText w:val="%7."/>
+      <w:lvlJc w:val="left"/>
+      <w:pPr>
+        <w:tabs>
+          <w:tab w:pos="2880" w:val="num"/>
+        </w:tabs>
+        <w:ind w:hanging="360" w:left="2880"/>
+      </w:pPr>
+    </w:lvl>
+    <w:lvl w:ilvl="7">
+      <w:start w:val="1"/>
+      <w:numFmt w:val="decimal"/>
+      <w:lvlText w:val="%8."/>
+      <w:lvlJc w:val="left"/>
+      <w:pPr>
+        <w:tabs>
+          <w:tab w:pos="3240" w:val="num"/>
+        </w:tabs>
+        <w:ind w:hanging="360" w:left="3240"/>
+      </w:pPr>
+    </w:lvl>
+    <w:lvl w:ilvl="8">
+      <w:start w:val="1"/>
+      <w:numFmt w:val="decimal"/>
+      <w:lvlText w:val="%9."/>
+      <w:lvlJc w:val="left"/>
+      <w:pPr>
+        <w:tabs>
+          <w:tab w:pos="3600" w:val="num"/>
+        </w:tabs>
+        <w:ind w:hanging="360" w:left="3600"/>
+      </w:pPr>
     </w:lvl>
   </w:abstractNum>
   <w:abstractNum w:abstractNumId="3">
@@ -1873,7 +1790,221 @@
       <w:pPr>
         <w:ind w:hanging="360" w:left="720"/>
       </w:pPr>
-      <w:rPr/>
+    </w:lvl>
+    <w:lvl w:ilvl="1">
+      <w:start w:val="1"/>
+      <w:numFmt w:val="decimal"/>
+      <w:lvlText w:val="%2."/>
+      <w:lvlJc w:val="left"/>
+      <w:pPr>
+        <w:tabs>
+          <w:tab w:pos="1080" w:val="num"/>
+        </w:tabs>
+        <w:ind w:hanging="360" w:left="1080"/>
+      </w:pPr>
+    </w:lvl>
+    <w:lvl w:ilvl="2">
+      <w:start w:val="1"/>
+      <w:numFmt w:val="decimal"/>
+      <w:lvlText w:val="%3."/>
+      <w:lvlJc w:val="left"/>
+      <w:pPr>
+        <w:tabs>
+          <w:tab w:pos="1440" w:val="num"/>
+        </w:tabs>
+        <w:ind w:hanging="360" w:left="1440"/>
+      </w:pPr>
+    </w:lvl>
+    <w:lvl w:ilvl="3">
+      <w:start w:val="1"/>
+      <w:numFmt w:val="decimal"/>
+      <w:lvlText w:val="%4."/>
+      <w:lvlJc w:val="left"/>
+      <w:pPr>
+        <w:tabs>
+          <w:tab w:pos="1800" w:val="num"/>
+        </w:tabs>
+        <w:ind w:hanging="360" w:left="1800"/>
+      </w:pPr>
+    </w:lvl>
+    <w:lvl w:ilvl="4">
+      <w:start w:val="1"/>
+      <w:numFmt w:val="decimal"/>
+      <w:lvlText w:val="%5."/>
+      <w:lvlJc w:val="left"/>
+      <w:pPr>
+        <w:tabs>
+          <w:tab w:pos="2160" w:val="num"/>
+        </w:tabs>
+        <w:ind w:hanging="360" w:left="2160"/>
+      </w:pPr>
+    </w:lvl>
+    <w:lvl w:ilvl="5">
+      <w:start w:val="1"/>
+      <w:numFmt w:val="decimal"/>
+      <w:lvlText w:val="%6."/>
+      <w:lvlJc w:val="left"/>
+      <w:pPr>
+        <w:tabs>
+          <w:tab w:pos="2520" w:val="num"/>
+        </w:tabs>
+        <w:ind w:hanging="360" w:left="2520"/>
+      </w:pPr>
+    </w:lvl>
+    <w:lvl w:ilvl="6">
+      <w:start w:val="1"/>
+      <w:numFmt w:val="decimal"/>
+      <w:lvlText w:val="%7."/>
+      <w:lvlJc w:val="left"/>
+      <w:pPr>
+        <w:tabs>
+          <w:tab w:pos="2880" w:val="num"/>
+        </w:tabs>
+        <w:ind w:hanging="360" w:left="2880"/>
+      </w:pPr>
+    </w:lvl>
+    <w:lvl w:ilvl="7">
+      <w:start w:val="1"/>
+      <w:numFmt w:val="decimal"/>
+      <w:lvlText w:val="%8."/>
+      <w:lvlJc w:val="left"/>
+      <w:pPr>
+        <w:tabs>
+          <w:tab w:pos="3240" w:val="num"/>
+        </w:tabs>
+        <w:ind w:hanging="360" w:left="3240"/>
+      </w:pPr>
+    </w:lvl>
+    <w:lvl w:ilvl="8">
+      <w:start w:val="1"/>
+      <w:numFmt w:val="decimal"/>
+      <w:lvlText w:val="%9."/>
+      <w:lvlJc w:val="left"/>
+      <w:pPr>
+        <w:tabs>
+          <w:tab w:pos="3600" w:val="num"/>
+        </w:tabs>
+        <w:ind w:hanging="360" w:left="3600"/>
+      </w:pPr>
+    </w:lvl>
+  </w:abstractNum>
+  <w:abstractNum w:abstractNumId="4">
+    <w:lvl w:ilvl="0">
+      <w:start w:val="1"/>
+      <w:numFmt w:val="none"/>
+      <w:suff w:val="nothing"/>
+      <w:lvlText w:val=""/>
+      <w:lvlJc w:val="left"/>
+      <w:pPr>
+        <w:tabs>
+          <w:tab w:pos="432" w:val="num"/>
+        </w:tabs>
+        <w:ind w:hanging="432" w:left="432"/>
+      </w:pPr>
+    </w:lvl>
+    <w:lvl w:ilvl="1">
+      <w:start w:val="1"/>
+      <w:numFmt w:val="none"/>
+      <w:suff w:val="nothing"/>
+      <w:lvlText w:val=""/>
+      <w:lvlJc w:val="left"/>
+      <w:pPr>
+        <w:tabs>
+          <w:tab w:pos="576" w:val="num"/>
+        </w:tabs>
+        <w:ind w:hanging="576" w:left="576"/>
+      </w:pPr>
+    </w:lvl>
+    <w:lvl w:ilvl="2">
+      <w:start w:val="1"/>
+      <w:numFmt w:val="none"/>
+      <w:suff w:val="nothing"/>
+      <w:lvlText w:val=""/>
+      <w:lvlJc w:val="left"/>
+      <w:pPr>
+        <w:tabs>
+          <w:tab w:pos="720" w:val="num"/>
+        </w:tabs>
+        <w:ind w:hanging="720" w:left="720"/>
+      </w:pPr>
+    </w:lvl>
+    <w:lvl w:ilvl="3">
+      <w:start w:val="1"/>
+      <w:numFmt w:val="none"/>
+      <w:suff w:val="nothing"/>
+      <w:lvlText w:val=""/>
+      <w:lvlJc w:val="left"/>
+      <w:pPr>
+        <w:tabs>
+          <w:tab w:pos="864" w:val="num"/>
+        </w:tabs>
+        <w:ind w:hanging="864" w:left="864"/>
+      </w:pPr>
+    </w:lvl>
+    <w:lvl w:ilvl="4">
+      <w:start w:val="1"/>
+      <w:numFmt w:val="none"/>
+      <w:suff w:val="nothing"/>
+      <w:lvlText w:val=""/>
+      <w:lvlJc w:val="left"/>
+      <w:pPr>
+        <w:tabs>
+          <w:tab w:pos="1008" w:val="num"/>
+        </w:tabs>
+        <w:ind w:hanging="1008" w:left="1008"/>
+      </w:pPr>
+    </w:lvl>
+    <w:lvl w:ilvl="5">
+      <w:start w:val="1"/>
+      <w:numFmt w:val="none"/>
+      <w:suff w:val="nothing"/>
+      <w:lvlText w:val=""/>
+      <w:lvlJc w:val="left"/>
+      <w:pPr>
+        <w:tabs>
+          <w:tab w:pos="1152" w:val="num"/>
+        </w:tabs>
+        <w:ind w:hanging="1152" w:left="1152"/>
+      </w:pPr>
+    </w:lvl>
+    <w:lvl w:ilvl="6">
+      <w:start w:val="1"/>
+      <w:numFmt w:val="none"/>
+      <w:suff w:val="nothing"/>
+      <w:lvlText w:val=""/>
+      <w:lvlJc w:val="left"/>
+      <w:pPr>
+        <w:tabs>
+          <w:tab w:pos="1296" w:val="num"/>
+        </w:tabs>
+        <w:ind w:hanging="1296" w:left="1296"/>
+      </w:pPr>
+    </w:lvl>
+    <w:lvl w:ilvl="7">
+      <w:start w:val="1"/>
+      <w:numFmt w:val="none"/>
+      <w:suff w:val="nothing"/>
+      <w:lvlText w:val=""/>
+      <w:lvlJc w:val="left"/>
+      <w:pPr>
+        <w:tabs>
+          <w:tab w:pos="1440" w:val="num"/>
+        </w:tabs>
+        <w:ind w:hanging="1440" w:left="1440"/>
+      </w:pPr>
+    </w:lvl>
+    <w:lvl w:ilvl="8">
+      <w:start w:val="1"/>
+      <w:numFmt w:val="none"/>
+      <w:suff w:val="nothing"/>
+      <w:lvlText w:val=""/>
+      <w:lvlJc w:val="left"/>
+      <w:pPr>
+        <w:tabs>
+          <w:tab w:pos="1584" w:val="num"/>
+        </w:tabs>
+        <w:ind w:hanging="1584" w:left="1584"/>
+      </w:pPr>
     </w:lvl>
   </w:abstractNum>
   <w:num w:numId="1">
@@ -1884,6 +2015,9 @@
   </w:num>
   <w:num w:numId="3">
     <w:abstractNumId w:val="3"/>
+  </w:num>
+  <w:num w:numId="4">
+    <w:abstractNumId w:val="4"/>
   </w:num>
 </w:numbering>
 </file>
@@ -1899,7 +2033,7 @@
     </w:pPr>
     <w:rPr>
       <w:rFonts w:ascii="Times New Roman" w:cs="Times New Roman" w:eastAsia="Calibri" w:hAnsi="Times New Roman"/>
-      <w:color w:val="auto"/>
+      <w:color w:val="00000A"/>
       <w:sz w:val="24"/>
       <w:szCs w:val="24"/>
       <w:lang w:bidi="ar-SA" w:eastAsia="zh-CN" w:val="en-US"/>
@@ -1908,17 +2042,12 @@
   <w:style w:styleId="style1" w:type="paragraph">
     <w:name w:val="Heading 1"/>
     <w:basedOn w:val="style0"/>
-    <w:next w:val="style0"/>
+    <w:next w:val="style1"/>
     <w:pPr>
       <w:keepNext/>
       <w:keepLines/>
-      <w:numPr>
-        <w:ilvl w:val="0"/>
-        <w:numId w:val="1"/>
-      </w:numPr>
       <w:spacing w:after="0" w:before="480" w:line="276" w:lineRule="auto"/>
       <w:contextualSpacing w:val="false"/>
-      <w:outlineLvl w:val="0"/>
     </w:pPr>
     <w:rPr>
       <w:rFonts w:ascii="Cambria" w:cs="Times New Roman" w:eastAsia="ＭＳ ゴシック" w:hAnsi="Cambria"/>
@@ -1932,17 +2061,12 @@
   <w:style w:styleId="style2" w:type="paragraph">
     <w:name w:val="Heading 2"/>
     <w:basedOn w:val="style0"/>
-    <w:next w:val="style0"/>
+    <w:next w:val="style2"/>
     <w:pPr>
       <w:keepNext/>
       <w:keepLines/>
-      <w:numPr>
-        <w:ilvl w:val="1"/>
-        <w:numId w:val="1"/>
-      </w:numPr>
       <w:spacing w:after="0" w:before="200" w:line="276" w:lineRule="auto"/>
       <w:contextualSpacing w:val="false"/>
-      <w:outlineLvl w:val="1"/>
     </w:pPr>
     <w:rPr>
       <w:rFonts w:ascii="Cambria" w:cs="Times New Roman" w:eastAsia="ＭＳ ゴシック" w:hAnsi="Cambria"/>
@@ -1956,17 +2080,12 @@
   <w:style w:styleId="style3" w:type="paragraph">
     <w:name w:val="Heading 3"/>
     <w:basedOn w:val="style0"/>
-    <w:next w:val="style0"/>
+    <w:next w:val="style3"/>
     <w:pPr>
       <w:keepNext/>
       <w:keepLines/>
-      <w:numPr>
-        <w:ilvl w:val="2"/>
-        <w:numId w:val="1"/>
-      </w:numPr>
       <w:spacing w:after="0" w:before="200" w:line="276" w:lineRule="auto"/>
       <w:contextualSpacing w:val="false"/>
-      <w:outlineLvl w:val="2"/>
     </w:pPr>
     <w:rPr>
       <w:rFonts w:ascii="Cambria" w:cs="Times New Roman" w:eastAsia="ＭＳ ゴシック" w:hAnsi="Cambria"/>
@@ -1980,16 +2099,11 @@
   <w:style w:styleId="style4" w:type="paragraph">
     <w:name w:val="Heading 4"/>
     <w:basedOn w:val="style0"/>
-    <w:next w:val="style0"/>
+    <w:next w:val="style4"/>
     <w:pPr>
       <w:keepNext/>
-      <w:numPr>
-        <w:ilvl w:val="3"/>
-        <w:numId w:val="1"/>
-      </w:numPr>
       <w:spacing w:after="60" w:before="240"/>
       <w:contextualSpacing w:val="false"/>
-      <w:outlineLvl w:val="3"/>
     </w:pPr>
     <w:rPr>
       <w:rFonts w:ascii="Cambria" w:cs="Times New Roman" w:eastAsia="ＭＳ 明朝" w:hAnsi="Cambria"/>
@@ -2002,15 +2116,10 @@
   <w:style w:styleId="style5" w:type="paragraph">
     <w:name w:val="Heading 5"/>
     <w:basedOn w:val="style0"/>
-    <w:next w:val="style0"/>
+    <w:next w:val="style5"/>
     <w:pPr>
-      <w:numPr>
-        <w:ilvl w:val="4"/>
-        <w:numId w:val="1"/>
-      </w:numPr>
       <w:spacing w:after="60" w:before="240"/>
       <w:contextualSpacing w:val="false"/>
-      <w:outlineLvl w:val="4"/>
     </w:pPr>
     <w:rPr>
       <w:rFonts w:ascii="Cambria" w:cs="Times New Roman" w:eastAsia="ＭＳ 明朝" w:hAnsi="Cambria"/>
@@ -2025,15 +2134,10 @@
   <w:style w:styleId="style6" w:type="paragraph">
     <w:name w:val="Heading 6"/>
     <w:basedOn w:val="style0"/>
-    <w:next w:val="style0"/>
+    <w:next w:val="style6"/>
     <w:pPr>
-      <w:numPr>
-        <w:ilvl w:val="5"/>
-        <w:numId w:val="1"/>
-      </w:numPr>
       <w:spacing w:after="60" w:before="240"/>
       <w:contextualSpacing w:val="false"/>
-      <w:outlineLvl w:val="5"/>
     </w:pPr>
     <w:rPr>
       <w:rFonts w:ascii="Cambria" w:cs="Times New Roman" w:eastAsia="ＭＳ 明朝" w:hAnsi="Cambria"/>
@@ -2046,15 +2150,10 @@
   <w:style w:styleId="style7" w:type="paragraph">
     <w:name w:val="Heading 7"/>
     <w:basedOn w:val="style0"/>
-    <w:next w:val="style0"/>
+    <w:next w:val="style7"/>
     <w:pPr>
-      <w:numPr>
-        <w:ilvl w:val="6"/>
-        <w:numId w:val="1"/>
-      </w:numPr>
       <w:spacing w:after="60" w:before="240"/>
       <w:contextualSpacing w:val="false"/>
-      <w:outlineLvl w:val="6"/>
     </w:pPr>
     <w:rPr>
       <w:rFonts w:ascii="Cambria" w:cs="Times New Roman" w:eastAsia="ＭＳ 明朝" w:hAnsi="Cambria"/>
@@ -2063,15 +2162,10 @@
   <w:style w:styleId="style8" w:type="paragraph">
     <w:name w:val="Heading 8"/>
     <w:basedOn w:val="style0"/>
-    <w:next w:val="style0"/>
+    <w:next w:val="style8"/>
     <w:pPr>
-      <w:numPr>
-        <w:ilvl w:val="7"/>
-        <w:numId w:val="1"/>
-      </w:numPr>
       <w:spacing w:after="60" w:before="240"/>
       <w:contextualSpacing w:val="false"/>
-      <w:outlineLvl w:val="7"/>
     </w:pPr>
     <w:rPr>
       <w:rFonts w:ascii="Cambria" w:cs="Times New Roman" w:eastAsia="ＭＳ 明朝" w:hAnsi="Cambria"/>
@@ -2082,15 +2176,10 @@
   <w:style w:styleId="style9" w:type="paragraph">
     <w:name w:val="Heading 9"/>
     <w:basedOn w:val="style0"/>
-    <w:next w:val="style0"/>
+    <w:next w:val="style9"/>
     <w:pPr>
-      <w:numPr>
-        <w:ilvl w:val="8"/>
-        <w:numId w:val="1"/>
-      </w:numPr>
       <w:spacing w:after="60" w:before="240"/>
       <w:contextualSpacing w:val="false"/>
-      <w:outlineLvl w:val="8"/>
     </w:pPr>
     <w:rPr>
       <w:rFonts w:ascii="Calibri" w:cs="Times New Roman" w:eastAsia="ＭＳ ゴシック" w:hAnsi="Calibri"/>
@@ -3039,6 +3128,7 @@
     <w:rPr>
       <w:color w:val="0000FF"/>
       <w:u w:val="single"/>
+      <w:lang w:bidi="zxx-" w:eastAsia="zxx-" w:val="zxx-"/>
     </w:rPr>
   </w:style>
   <w:style w:styleId="style187" w:type="character">
@@ -3087,6 +3177,7 @@
     <w:rPr>
       <w:color w:val="800080"/>
       <w:u w:val="single"/>
+      <w:lang w:bidi="zxx-" w:eastAsia="zxx-" w:val="zxx-"/>
     </w:rPr>
   </w:style>
   <w:style w:styleId="style193" w:type="character">
@@ -3233,8 +3324,9 @@
   <w:style w:styleId="style206" w:type="paragraph">
     <w:name w:val="Caption"/>
     <w:basedOn w:val="style0"/>
-    <w:next w:val="style0"/>
+    <w:next w:val="style206"/>
     <w:pPr>
+      <w:suppressLineNumbers/>
       <w:spacing w:after="200" w:before="0"/>
       <w:contextualSpacing w:val="false"/>
     </w:pPr>
@@ -3242,6 +3334,8 @@
       <w:rFonts w:ascii="Calibri" w:cs="Times New Roman" w:eastAsia="Calibri" w:hAnsi="Calibri"/>
       <w:b/>
       <w:bCs/>
+      <w:i/>
+      <w:iCs/>
       <w:color w:val="4F81BD"/>
       <w:sz w:val="18"/>
       <w:szCs w:val="18"/>
@@ -3295,7 +3389,7 @@
   <w:style w:styleId="style211" w:type="paragraph">
     <w:name w:val="Comment Subject"/>
     <w:basedOn w:val="style210"/>
-    <w:next w:val="style210"/>
+    <w:next w:val="style211"/>
     <w:pPr/>
     <w:rPr>
       <w:b/>
@@ -3359,7 +3453,7 @@
     </w:pPr>
     <w:rPr>
       <w:rFonts w:ascii="Calibri" w:cs="Calibri" w:eastAsia="Calibri" w:hAnsi="Calibri"/>
-      <w:color w:val="auto"/>
+      <w:color w:val="00000A"/>
       <w:sz w:val="22"/>
       <w:szCs w:val="22"/>
       <w:lang w:bidi="ar-SA" w:eastAsia="zh-CN" w:val="en-US"/>
@@ -3368,7 +3462,7 @@
   <w:style w:styleId="style217" w:type="paragraph">
     <w:name w:val="Contents 1"/>
     <w:basedOn w:val="style0"/>
-    <w:next w:val="style0"/>
+    <w:next w:val="style217"/>
     <w:pPr>
       <w:spacing w:after="0" w:before="120"/>
       <w:contextualSpacing w:val="false"/>
@@ -3382,7 +3476,7 @@
   <w:style w:styleId="style218" w:type="paragraph">
     <w:name w:val="Contents 2"/>
     <w:basedOn w:val="style0"/>
-    <w:next w:val="style0"/>
+    <w:next w:val="style218"/>
     <w:pPr/>
     <w:rPr>
       <w:rFonts w:ascii="Cambria" w:cs="Cambria" w:hAnsi="Cambria"/>
@@ -3393,7 +3487,7 @@
   <w:style w:styleId="style219" w:type="paragraph">
     <w:name w:val="Contents 3"/>
     <w:basedOn w:val="style0"/>
-    <w:next w:val="style0"/>
+    <w:next w:val="style219"/>
     <w:pPr>
       <w:ind w:hanging="0" w:left="240" w:right="0"/>
     </w:pPr>
@@ -3407,7 +3501,7 @@
   <w:style w:styleId="style220" w:type="paragraph">
     <w:name w:val="Contents 4"/>
     <w:basedOn w:val="style0"/>
-    <w:next w:val="style0"/>
+    <w:next w:val="style220"/>
     <w:pPr>
       <w:pBdr>
         <w:top w:val="nil"/>
@@ -3428,7 +3522,7 @@
   <w:style w:styleId="style221" w:type="paragraph">
     <w:name w:val="Contents 5"/>
     <w:basedOn w:val="style0"/>
-    <w:next w:val="style0"/>
+    <w:next w:val="style221"/>
     <w:pPr>
       <w:pBdr>
         <w:top w:val="nil"/>
@@ -3449,7 +3543,7 @@
   <w:style w:styleId="style222" w:type="paragraph">
     <w:name w:val="Contents 6"/>
     <w:basedOn w:val="style0"/>
-    <w:next w:val="style0"/>
+    <w:next w:val="style222"/>
     <w:pPr>
       <w:pBdr>
         <w:top w:val="nil"/>
@@ -3470,7 +3564,7 @@
   <w:style w:styleId="style223" w:type="paragraph">
     <w:name w:val="Contents 7"/>
     <w:basedOn w:val="style0"/>
-    <w:next w:val="style0"/>
+    <w:next w:val="style223"/>
     <w:pPr>
       <w:pBdr>
         <w:top w:val="nil"/>
@@ -3491,7 +3585,7 @@
   <w:style w:styleId="style224" w:type="paragraph">
     <w:name w:val="Contents 8"/>
     <w:basedOn w:val="style0"/>
-    <w:next w:val="style0"/>
+    <w:next w:val="style224"/>
     <w:pPr>
       <w:pBdr>
         <w:top w:val="nil"/>
@@ -3512,7 +3606,7 @@
   <w:style w:styleId="style225" w:type="paragraph">
     <w:name w:val="Contents 9"/>
     <w:basedOn w:val="style0"/>
-    <w:next w:val="style0"/>
+    <w:next w:val="style225"/>
     <w:pPr>
       <w:pBdr>
         <w:top w:val="nil"/>
@@ -3566,7 +3660,6 @@
     <w:pPr>
       <w:widowControl w:val="false"/>
       <w:suppressAutoHyphens w:val="true"/>
-      <w:autoSpaceDE w:val="false"/>
     </w:pPr>
     <w:rPr>
       <w:rFonts w:ascii="CM R;Cambria" w:cs="CM R;Cambria" w:eastAsia="Times New Roman" w:hAnsi="CM R;Cambria"/>
@@ -3579,7 +3672,7 @@
   <w:style w:styleId="style228" w:type="paragraph">
     <w:name w:val="CM28"/>
     <w:basedOn w:val="style227"/>
-    <w:next w:val="style227"/>
+    <w:next w:val="style228"/>
     <w:pPr/>
     <w:rPr>
       <w:rFonts w:cs="Times New Roman"/>
@@ -3589,7 +3682,7 @@
   <w:style w:styleId="style229" w:type="paragraph">
     <w:name w:val="CM30"/>
     <w:basedOn w:val="style227"/>
-    <w:next w:val="style227"/>
+    <w:next w:val="style229"/>
     <w:pPr/>
     <w:rPr>
       <w:rFonts w:cs="Times New Roman"/>
@@ -3599,7 +3692,7 @@
   <w:style w:styleId="style230" w:type="paragraph">
     <w:name w:val="CM12"/>
     <w:basedOn w:val="style227"/>
-    <w:next w:val="style227"/>
+    <w:next w:val="style230"/>
     <w:pPr/>
     <w:rPr>
       <w:rFonts w:cs="Times New Roman"/>
@@ -3609,7 +3702,7 @@
   <w:style w:styleId="style231" w:type="paragraph">
     <w:name w:val="CM3"/>
     <w:basedOn w:val="style227"/>
-    <w:next w:val="style227"/>
+    <w:next w:val="style231"/>
     <w:pPr>
       <w:spacing w:line="240" w:lineRule="atLeast"/>
     </w:pPr>
@@ -3621,7 +3714,7 @@
   <w:style w:styleId="style232" w:type="paragraph">
     <w:name w:val="CM5"/>
     <w:basedOn w:val="style227"/>
-    <w:next w:val="style227"/>
+    <w:next w:val="style232"/>
     <w:pPr>
       <w:spacing w:line="240" w:lineRule="atLeast"/>
     </w:pPr>
@@ -3633,7 +3726,7 @@
   <w:style w:styleId="style233" w:type="paragraph">
     <w:name w:val="CM23"/>
     <w:basedOn w:val="style227"/>
-    <w:next w:val="style227"/>
+    <w:next w:val="style233"/>
     <w:pPr/>
     <w:rPr>
       <w:rFonts w:cs="Times New Roman"/>
@@ -3649,7 +3742,7 @@
     </w:pPr>
     <w:rPr>
       <w:rFonts w:ascii="Times New Roman" w:cs="Times New Roman" w:eastAsia="Calibri" w:hAnsi="Times New Roman"/>
-      <w:color w:val="auto"/>
+      <w:color w:val="00000A"/>
       <w:sz w:val="24"/>
       <w:szCs w:val="24"/>
       <w:lang w:bidi="ar-SA" w:eastAsia="zh-CN" w:val="en-US"/>

</xml_diff>